<commit_message>
Se aprobo el final con 10! chauuu
</commit_message>
<xml_diff>
--- a/Finales/2020-09-14/pl.docx
+++ b/Finales/2020-09-14/pl.docx
@@ -4,6 +4,9 @@
   <w:body>
     <w:p>
       <w:r>
+        <w:rPr>
+          <w:noProof/>
+        </w:rPr>
         <w:drawing>
           <wp:inline distT="0" distB="0" distL="0" distR="0" wp14:anchorId="2A5624DA" wp14:editId="281C77EE">
             <wp:extent cx="5400040" cy="4291965"/>
@@ -80,36 +83,12 @@
     </w:p>
     <w:p>
       <w:r>
-        <w:t>S</w:t>
-      </w:r>
-      <w:r>
-        <w:t>2</w:t>
-      </w:r>
-      <w:r>
-        <w:t>_I: unidades de S</w:t>
-      </w:r>
-      <w:r>
-        <w:t>GT</w:t>
-      </w:r>
-      <w:r>
-        <w:t xml:space="preserve"> vendidos individualmente.</w:t>
-      </w:r>
-    </w:p>
-    <w:p>
-      <w:r>
-        <w:t>S</w:t>
-      </w:r>
-      <w:r>
-        <w:t>2</w:t>
-      </w:r>
-      <w:r>
-        <w:t>_C: unidades de S</w:t>
-      </w:r>
-      <w:r>
-        <w:t>GT</w:t>
-      </w:r>
-      <w:r>
-        <w:t xml:space="preserve"> destinadas a cajas.</w:t>
+        <w:t>S2_I: unidades de SGT vendidos individualmente.</w:t>
+      </w:r>
+    </w:p>
+    <w:p>
+      <w:r>
+        <w:t>S2_C: unidades de SGT destinadas a cajas.</w:t>
       </w:r>
     </w:p>
     <w:p>
@@ -172,7 +151,18 @@
       </w:r>
     </w:p>
     <w:p>
-      <w:r>
+      <w:pPr>
+        <w:jc w:val="center"/>
+      </w:pPr>
+    </w:p>
+    <w:p>
+      <w:pPr>
+        <w:jc w:val="center"/>
+      </w:pPr>
+    </w:p>
+    <w:p>
+      <w:r>
+        <w:lastRenderedPageBreak/>
         <w:t>Destino de sándwiches armados)</w:t>
       </w:r>
     </w:p>
@@ -189,7 +179,6 @@
         <w:jc w:val="center"/>
       </w:pPr>
       <w:r>
-        <w:lastRenderedPageBreak/>
         <w:t>S2 = S2_I + S2_C</w:t>
       </w:r>
     </w:p>
@@ -232,13 +221,16 @@
         <w:jc w:val="center"/>
       </w:pPr>
       <w:r>
-        <w:t>CA = 3*SVG + 2*SGT</w:t>
-      </w:r>
-    </w:p>
-    <w:p>
-      <w:pPr>
-        <w:jc w:val="center"/>
-      </w:pPr>
+        <w:t>S1_C = 3 * CA</w:t>
+      </w:r>
+    </w:p>
+    <w:p>
+      <w:pPr>
+        <w:jc w:val="center"/>
+      </w:pPr>
+      <w:r>
+        <w:t>S2_C = 2 * CA</w:t>
+      </w:r>
     </w:p>
     <w:p>
       <w:r>
@@ -278,9 +270,6 @@
     <w:p>
       <w:r>
         <w:t>Ingresos superiores al 50% de costos)</w:t>
-      </w:r>
-      <w:r>
-        <w:br/>
       </w:r>
     </w:p>
     <w:p>

</xml_diff>